<commit_message>
Mise à jour du fichier Word Comprendre_08
</commit_message>
<xml_diff>
--- a/Comprendre_08.docx
+++ b/Comprendre_08.docx
@@ -2976,6 +2976,162 @@
     <w:p>
       <w:r>
         <w:t>D:\OC\P8&gt;</w:t>
+      </w:r>
+    </w:p>
+    <w:p>
+      <w:proofErr w:type="gramStart"/>
+      <w:r>
+        <w:t>git</w:t>
+      </w:r>
+      <w:proofErr w:type="gramEnd"/>
+      <w:r>
+        <w:t xml:space="preserve"> </w:t>
+      </w:r>
+      <w:proofErr w:type="spellStart"/>
+      <w:r>
+        <w:t>branch</w:t>
+      </w:r>
+      <w:proofErr w:type="spellEnd"/>
+      <w:r>
+        <w:t xml:space="preserve"> -M main</w:t>
+      </w:r>
+      <w:r>
+        <w:t xml:space="preserve"> == Pour créer la branche principale </w:t>
+      </w:r>
+    </w:p>
+    <w:p>
+      <w:proofErr w:type="gramStart"/>
+      <w:r>
+        <w:t>git</w:t>
+      </w:r>
+      <w:proofErr w:type="gramEnd"/>
+      <w:r>
+        <w:t xml:space="preserve"> push -u </w:t>
+      </w:r>
+      <w:proofErr w:type="spellStart"/>
+      <w:r>
+        <w:t>origin</w:t>
+      </w:r>
+      <w:proofErr w:type="spellEnd"/>
+      <w:r>
+        <w:t xml:space="preserve"> </w:t>
+      </w:r>
+      <w:proofErr w:type="gramStart"/>
+      <w:r>
+        <w:t>main</w:t>
+      </w:r>
+      <w:r>
+        <w:t xml:space="preserve">  =</w:t>
+      </w:r>
+      <w:proofErr w:type="gramEnd"/>
+      <w:r>
+        <w:t xml:space="preserve">= je pousse sur cette branche </w:t>
+      </w:r>
+    </w:p>
+    <w:p/>
+    <w:p>
+      <w:r>
+        <w:t xml:space="preserve">Ajouter un nouveau fichier </w:t>
+      </w:r>
+    </w:p>
+    <w:p>
+      <w:proofErr w:type="gramStart"/>
+      <w:r>
+        <w:t>cd</w:t>
+      </w:r>
+      <w:proofErr w:type="gramEnd"/>
+      <w:r>
+        <w:t xml:space="preserve"> D:\OC\P8</w:t>
+      </w:r>
+    </w:p>
+    <w:p>
+      <w:proofErr w:type="gramStart"/>
+      <w:r>
+        <w:t>git</w:t>
+      </w:r>
+      <w:proofErr w:type="gramEnd"/>
+      <w:r>
+        <w:t xml:space="preserve"> </w:t>
+      </w:r>
+      <w:proofErr w:type="spellStart"/>
+      <w:r>
+        <w:t>add</w:t>
+      </w:r>
+      <w:proofErr w:type="spellEnd"/>
+      <w:r>
+        <w:t xml:space="preserve"> Comprendre_08.docx</w:t>
+      </w:r>
+    </w:p>
+    <w:p>
+      <w:proofErr w:type="gramStart"/>
+      <w:r>
+        <w:t>git</w:t>
+      </w:r>
+      <w:proofErr w:type="gramEnd"/>
+      <w:r>
+        <w:t xml:space="preserve"> commit -m "Ajout du fichier Word Comprendre_08"</w:t>
+      </w:r>
+    </w:p>
+    <w:p>
+      <w:proofErr w:type="gramStart"/>
+      <w:r>
+        <w:t>git</w:t>
+      </w:r>
+      <w:proofErr w:type="gramEnd"/>
+      <w:r>
+        <w:t xml:space="preserve"> push</w:t>
+      </w:r>
+    </w:p>
+    <w:p/>
+    <w:p>
+      <w:r>
+        <w:t xml:space="preserve">Mettre </w:t>
+      </w:r>
+      <w:proofErr w:type="gramStart"/>
+      <w:r>
+        <w:t>a</w:t>
+      </w:r>
+      <w:proofErr w:type="gramEnd"/>
+      <w:r>
+        <w:t xml:space="preserve"> jour les modifications </w:t>
+      </w:r>
+    </w:p>
+    <w:p>
+      <w:proofErr w:type="gramStart"/>
+      <w:r>
+        <w:t>git</w:t>
+      </w:r>
+      <w:proofErr w:type="gramEnd"/>
+      <w:r>
+        <w:t xml:space="preserve"> </w:t>
+      </w:r>
+      <w:proofErr w:type="spellStart"/>
+      <w:r>
+        <w:t>add</w:t>
+      </w:r>
+      <w:proofErr w:type="spellEnd"/>
+      <w:r>
+        <w:t xml:space="preserve"> Comprendre_08.docx</w:t>
+      </w:r>
+    </w:p>
+    <w:p>
+      <w:proofErr w:type="gramStart"/>
+      <w:r>
+        <w:t>git</w:t>
+      </w:r>
+      <w:proofErr w:type="gramEnd"/>
+      <w:r>
+        <w:t xml:space="preserve"> commit -m "Mise à jour du fichier Word Comprendre_08"</w:t>
+      </w:r>
+    </w:p>
+    <w:p>
+      <w:proofErr w:type="gramStart"/>
+      <w:r>
+        <w:t>git</w:t>
+      </w:r>
+      <w:proofErr w:type="gramEnd"/>
+      <w:r>
+        <w:t xml:space="preserve"> push</w:t>
       </w:r>
     </w:p>
     <w:sectPr>

</xml_diff>